<commit_message>
Added dist to gitignore and slugified links
</commit_message>
<xml_diff>
--- a/src/section/Meta Information.docx
+++ b/src/section/Meta Information.docx
@@ -59,7 +59,7 @@
         <w:rPr>
           <w:rtl w:val="0"/>
         </w:rPr>
-        <w:t xml:space="preserve">Create a new document in a sub-folder of your choice.</w:t>
+        <w:t xml:space="preserve">Create a new document in a sub-folder of your choice. (or make a new sub-folder)</w:t>
       </w:r>
     </w:p>
     <w:p>
@@ -77,15 +77,34 @@
         <w:rPr>
           <w:rtl w:val="0"/>
         </w:rPr>
-        <w:t xml:space="preserve">Write the document as if you were writing right onto the website.</w:t>
-      </w:r>
-    </w:p>
-    <w:p>
-      <w:pPr>
-        <w:numPr>
-          <w:ilvl w:val="0"/>
+        <w:t xml:space="preserve">Make a header like in the example document. </w:t>
+      </w:r>
+    </w:p>
+    <w:p>
+      <w:pPr>
+        <w:numPr>
+          <w:ilvl w:val="1"/>
           <w:numId w:val="1"/>
         </w:numPr>
+        <w:ind w:left="1440" w:hanging="360"/>
+        <w:rPr>
+          <w:b w:val="1"/>
+        </w:rPr>
+      </w:pPr>
+      <w:r>
+        <w:rPr>
+          <w:b w:val="1"/>
+          <w:rtl w:val="0"/>
+        </w:rPr>
+        <w:t xml:space="preserve">Make sure the date is YYYY-MM-DD</w:t>
+      </w:r>
+    </w:p>
+    <w:p>
+      <w:pPr>
+        <w:numPr>
+          <w:ilvl w:val="0"/>
+          <w:numId w:val="1"/>
+        </w:numPr>
         <w:ind w:left="720" w:hanging="360"/>
         <w:rPr>
           <w:u w:val="none"/>
@@ -95,7 +114,7 @@
         <w:rPr>
           <w:rtl w:val="0"/>
         </w:rPr>
-        <w:t xml:space="preserve">Use the “Styles” section in the top left of google docs to select from “Normal text”, “Heading 1”, “Title”, etc. These changes will be reflected in the website. Bold, italics, and underline should also transfer.</w:t>
+        <w:t xml:space="preserve">Write the document</w:t>
       </w:r>
     </w:p>
     <w:p>
@@ -113,7 +132,25 @@
         <w:rPr>
           <w:rtl w:val="0"/>
         </w:rPr>
-        <w:t xml:space="preserve">Place images wherever your heart desires, however the first image will be used as a thumbnail image.</w:t>
+        <w:t xml:space="preserve">Use the “Styles” section in the top left of google docs to select from “Normal text”, “Heading 1”, “Title”, etc. These changes will be reflected in the website. Bold, italics, underline, tables, lists, etc. should also transfer.</w:t>
+      </w:r>
+    </w:p>
+    <w:p>
+      <w:pPr>
+        <w:numPr>
+          <w:ilvl w:val="0"/>
+          <w:numId w:val="1"/>
+        </w:numPr>
+        <w:ind w:left="720" w:hanging="360"/>
+        <w:rPr>
+          <w:u w:val="none"/>
+        </w:rPr>
+      </w:pPr>
+      <w:r>
+        <w:rPr>
+          <w:rtl w:val="0"/>
+        </w:rPr>
+        <w:t xml:space="preserve">Place images wherever your heart desires, however only the first image will be used as a thumbnail image.</w:t>
       </w:r>
     </w:p>
     <w:p>
@@ -135,7 +172,7 @@
       <w:pPr>
         <w:numPr>
           <w:ilvl w:val="0"/>
-          <w:numId w:val="3"/>
+          <w:numId w:val="4"/>
         </w:numPr>
         <w:rPr>
           <w:u w:val="none"/>
@@ -152,17 +189,68 @@
       <w:pPr>
         <w:numPr>
           <w:ilvl w:val="0"/>
-          <w:numId w:val="3"/>
-        </w:numPr>
-        <w:rPr>
-          <w:u w:val="none"/>
-        </w:rPr>
-      </w:pPr>
-      <w:r>
-        <w:rPr>
-          <w:rtl w:val="0"/>
-        </w:rPr>
-        <w:t xml:space="preserve">Convert</w:t>
+          <w:numId w:val="4"/>
+        </w:numPr>
+        <w:rPr>
+          <w:u w:val="none"/>
+        </w:rPr>
+      </w:pPr>
+      <w:r>
+        <w:rPr>
+          <w:rtl w:val="0"/>
+        </w:rPr>
+        <w:t xml:space="preserve">Place the zip in the repl.it</w:t>
+      </w:r>
+    </w:p>
+    <w:p>
+      <w:pPr>
+        <w:numPr>
+          <w:ilvl w:val="0"/>
+          <w:numId w:val="4"/>
+        </w:numPr>
+        <w:rPr>
+          <w:u w:val="none"/>
+        </w:rPr>
+      </w:pPr>
+      <w:r>
+        <w:rPr>
+          <w:rtl w:val="0"/>
+        </w:rPr>
+        <w:t xml:space="preserve">Press run</w:t>
+      </w:r>
+    </w:p>
+    <w:p>
+      <w:pPr>
+        <w:numPr>
+          <w:ilvl w:val="0"/>
+          <w:numId w:val="4"/>
+        </w:numPr>
+        <w:rPr>
+          <w:u w:val="none"/>
+        </w:rPr>
+      </w:pPr>
+      <w:r>
+        <w:rPr>
+          <w:rtl w:val="0"/>
+        </w:rPr>
+        <w:t xml:space="preserve">Type in a commit message (what did you change?)</w:t>
+      </w:r>
+    </w:p>
+    <w:p>
+      <w:pPr>
+        <w:numPr>
+          <w:ilvl w:val="0"/>
+          <w:numId w:val="4"/>
+        </w:numPr>
+        <w:rPr>
+          <w:u w:val="none"/>
+        </w:rPr>
+      </w:pPr>
+      <w:r>
+        <w:rPr>
+          <w:rtl w:val="0"/>
+        </w:rPr>
+        <w:t xml:space="preserve">Push changes</w:t>
       </w:r>
       <w:r>
         <w:rPr>
@@ -189,6 +277,97 @@
       <w:pPr>
         <w:numPr>
           <w:ilvl w:val="0"/>
+          <w:numId w:val="3"/>
+        </w:numPr>
+        <w:rPr>
+          <w:u w:val="none"/>
+        </w:rPr>
+      </w:pPr>
+      <w:r>
+        <w:rPr>
+          <w:rtl w:val="0"/>
+        </w:rPr>
+        <w:t xml:space="preserve">Transfer ownership of the content folder</w:t>
+      </w:r>
+    </w:p>
+    <w:p>
+      <w:pPr>
+        <w:numPr>
+          <w:ilvl w:val="0"/>
+          <w:numId w:val="3"/>
+        </w:numPr>
+        <w:rPr>
+          <w:u w:val="none"/>
+        </w:rPr>
+      </w:pPr>
+      <w:r>
+        <w:rPr>
+          <w:rtl w:val="0"/>
+        </w:rPr>
+        <w:t xml:space="preserve">Archive old articles</w:t>
+      </w:r>
+    </w:p>
+    <w:p>
+      <w:pPr>
+        <w:numPr>
+          <w:ilvl w:val="0"/>
+          <w:numId w:val="3"/>
+        </w:numPr>
+        <w:rPr>
+          <w:u w:val="none"/>
+        </w:rPr>
+      </w:pPr>
+      <w:r>
+        <w:rPr>
+          <w:rtl w:val="0"/>
+        </w:rPr>
+        <w:t xml:space="preserve">Read this article</w:t>
+      </w:r>
+    </w:p>
+    <w:p>
+      <w:pPr>
+        <w:ind w:left="0" w:firstLine="0"/>
+        <w:rPr/>
+      </w:pPr>
+      <w:r>
+        <w:br w:type="page"/>
+      </w:r>
+      <w:r>
+        <w:rPr>
+          <w:rtl w:val="0"/>
+        </w:rPr>
+      </w:r>
+    </w:p>
+    <w:p>
+      <w:pPr>
+        <w:ind w:left="0" w:firstLine="0"/>
+        <w:rPr/>
+      </w:pPr>
+      <w:r>
+        <w:rPr>
+          <w:rtl w:val="0"/>
+        </w:rPr>
+      </w:r>
+    </w:p>
+    <w:p>
+      <w:pPr>
+        <w:pStyle w:val="Heading1"/>
+        <w:ind w:left="0" w:firstLine="0"/>
+        <w:rPr/>
+      </w:pPr>
+      <w:bookmarkStart w:colFirst="0" w:colLast="0" w:name="_nsggm34bsn6u" w:id="4"/>
+      <w:bookmarkEnd w:id="4"/>
+      <w:r>
+        <w:rPr>
+          <w:rtl w:val="0"/>
+        </w:rPr>
+        <w:t xml:space="preserve">How it works</w:t>
+      </w:r>
+    </w:p>
+    <w:p>
+      <w:pPr>
+        <w:numPr>
+          <w:ilvl w:val="0"/>
           <w:numId w:val="2"/>
         </w:numPr>
         <w:rPr>
@@ -199,7 +378,7 @@
         <w:rPr>
           <w:rtl w:val="0"/>
         </w:rPr>
-        <w:t xml:space="preserve">Transfer ownership of the content folder</w:t>
+        <w:t xml:space="preserve">Google drive folders for each section of the website all stored in a parent folder</w:t>
       </w:r>
     </w:p>
     <w:p>
@@ -216,7 +395,7 @@
         <w:rPr>
           <w:rtl w:val="0"/>
         </w:rPr>
-        <w:t xml:space="preserve">Archive old articles</w:t>
+        <w:t xml:space="preserve">Downloaded as a zip</w:t>
       </w:r>
     </w:p>
     <w:p>
@@ -233,7 +412,126 @@
         <w:rPr>
           <w:rtl w:val="0"/>
         </w:rPr>
-        <w:t xml:space="preserve">Read this article</w:t>
+        <w:t xml:space="preserve">Contents are extracted</w:t>
+      </w:r>
+    </w:p>
+    <w:p>
+      <w:pPr>
+        <w:numPr>
+          <w:ilvl w:val="0"/>
+          <w:numId w:val="2"/>
+        </w:numPr>
+        <w:rPr>
+          <w:u w:val="none"/>
+        </w:rPr>
+      </w:pPr>
+      <w:r>
+        <w:rPr>
+          <w:rtl w:val="0"/>
+        </w:rPr>
+        <w:t xml:space="preserve">Contents are converted from .docx to .html (website friendly format)</w:t>
+      </w:r>
+    </w:p>
+    <w:p>
+      <w:pPr>
+        <w:numPr>
+          <w:ilvl w:val="0"/>
+          <w:numId w:val="2"/>
+        </w:numPr>
+        <w:rPr>
+          <w:u w:val="none"/>
+        </w:rPr>
+      </w:pPr>
+      <w:r>
+        <w:rPr>
+          <w:rtl w:val="0"/>
+        </w:rPr>
+        <w:t xml:space="preserve">Contents are parsed for title, author, date, summary, thumbnail, etc.</w:t>
+      </w:r>
+    </w:p>
+    <w:p>
+      <w:pPr>
+        <w:numPr>
+          <w:ilvl w:val="0"/>
+          <w:numId w:val="2"/>
+        </w:numPr>
+        <w:rPr>
+          <w:u w:val="none"/>
+        </w:rPr>
+      </w:pPr>
+      <w:r>
+        <w:rPr>
+          <w:rtl w:val="0"/>
+        </w:rPr>
+        <w:t xml:space="preserve">Contents are passed into a predefined layout with a navigation bar, footer, nice colors, etc.</w:t>
+      </w:r>
+    </w:p>
+    <w:p>
+      <w:pPr>
+        <w:numPr>
+          <w:ilvl w:val="0"/>
+          <w:numId w:val="2"/>
+        </w:numPr>
+        <w:rPr>
+          <w:u w:val="none"/>
+        </w:rPr>
+      </w:pPr>
+      <w:r>
+        <w:rPr>
+          <w:rtl w:val="0"/>
+        </w:rPr>
+        <w:t xml:space="preserve">Static HTML site is generated</w:t>
+      </w:r>
+    </w:p>
+    <w:p>
+      <w:pPr>
+        <w:numPr>
+          <w:ilvl w:val="0"/>
+          <w:numId w:val="2"/>
+        </w:numPr>
+        <w:rPr>
+          <w:u w:val="none"/>
+        </w:rPr>
+      </w:pPr>
+      <w:r>
+        <w:rPr>
+          <w:rtl w:val="0"/>
+        </w:rPr>
+        <w:t xml:space="preserve">Site is pushed to Github Pages</w:t>
+      </w:r>
+    </w:p>
+    <w:p>
+      <w:pPr>
+        <w:numPr>
+          <w:ilvl w:val="0"/>
+          <w:numId w:val="2"/>
+        </w:numPr>
+        <w:rPr>
+          <w:u w:val="none"/>
+        </w:rPr>
+      </w:pPr>
+      <w:r>
+        <w:rPr>
+          <w:rtl w:val="0"/>
+        </w:rPr>
+        <w:t xml:space="preserve">Github Pages hosts the files</w:t>
+      </w:r>
+    </w:p>
+    <w:p>
+      <w:pPr>
+        <w:numPr>
+          <w:ilvl w:val="0"/>
+          <w:numId w:val="2"/>
+        </w:numPr>
+        <w:rPr>
+          <w:u w:val="none"/>
+        </w:rPr>
+      </w:pPr>
+      <w:r>
+        <w:rPr>
+          <w:rtl w:val="0"/>
+        </w:rPr>
+        <w:t xml:space="preserve">Google Domains forwards the domain to Github Pages</w:t>
       </w:r>
       <w:r>
         <w:rPr>
@@ -365,8 +663,8 @@
   <w:abstractNum w:abstractNumId="2">
     <w:lvl w:ilvl="0">
       <w:start w:val="1"/>
-      <w:numFmt w:val="bullet"/>
-      <w:lvlText w:val="●"/>
+      <w:numFmt w:val="decimal"/>
+      <w:lvlText w:val="%1."/>
       <w:lvlJc w:val="left"/>
       <w:pPr>
         <w:ind w:left="720" w:hanging="360"/>
@@ -377,8 +675,8 @@
     </w:lvl>
     <w:lvl w:ilvl="1">
       <w:start w:val="1"/>
-      <w:numFmt w:val="bullet"/>
-      <w:lvlText w:val="○"/>
+      <w:numFmt w:val="lowerLetter"/>
+      <w:lvlText w:val="%2."/>
       <w:lvlJc w:val="left"/>
       <w:pPr>
         <w:ind w:left="1440" w:hanging="360"/>
@@ -389,9 +687,9 @@
     </w:lvl>
     <w:lvl w:ilvl="2">
       <w:start w:val="1"/>
-      <w:numFmt w:val="bullet"/>
-      <w:lvlText w:val="■"/>
-      <w:lvlJc w:val="left"/>
+      <w:numFmt w:val="lowerRoman"/>
+      <w:lvlText w:val="%3."/>
+      <w:lvlJc w:val="right"/>
       <w:pPr>
         <w:ind w:left="2160" w:hanging="360"/>
       </w:pPr>
@@ -401,8 +699,8 @@
     </w:lvl>
     <w:lvl w:ilvl="3">
       <w:start w:val="1"/>
-      <w:numFmt w:val="bullet"/>
-      <w:lvlText w:val="●"/>
+      <w:numFmt w:val="decimal"/>
+      <w:lvlText w:val="%4."/>
       <w:lvlJc w:val="left"/>
       <w:pPr>
         <w:ind w:left="2880" w:hanging="360"/>
@@ -413,8 +711,8 @@
     </w:lvl>
     <w:lvl w:ilvl="4">
       <w:start w:val="1"/>
-      <w:numFmt w:val="bullet"/>
-      <w:lvlText w:val="○"/>
+      <w:numFmt w:val="lowerLetter"/>
+      <w:lvlText w:val="%5."/>
       <w:lvlJc w:val="left"/>
       <w:pPr>
         <w:ind w:left="3600" w:hanging="360"/>
@@ -425,9 +723,9 @@
     </w:lvl>
     <w:lvl w:ilvl="5">
       <w:start w:val="1"/>
-      <w:numFmt w:val="bullet"/>
-      <w:lvlText w:val="■"/>
-      <w:lvlJc w:val="left"/>
+      <w:numFmt w:val="lowerRoman"/>
+      <w:lvlText w:val="%6."/>
+      <w:lvlJc w:val="right"/>
       <w:pPr>
         <w:ind w:left="4320" w:hanging="360"/>
       </w:pPr>
@@ -437,8 +735,8 @@
     </w:lvl>
     <w:lvl w:ilvl="6">
       <w:start w:val="1"/>
-      <w:numFmt w:val="bullet"/>
-      <w:lvlText w:val="●"/>
+      <w:numFmt w:val="decimal"/>
+      <w:lvlText w:val="%7."/>
       <w:lvlJc w:val="left"/>
       <w:pPr>
         <w:ind w:left="5040" w:hanging="360"/>
@@ -449,8 +747,8 @@
     </w:lvl>
     <w:lvl w:ilvl="7">
       <w:start w:val="1"/>
-      <w:numFmt w:val="bullet"/>
-      <w:lvlText w:val="○"/>
+      <w:numFmt w:val="lowerLetter"/>
+      <w:lvlText w:val="%8."/>
       <w:lvlJc w:val="left"/>
       <w:pPr>
         <w:ind w:left="5760" w:hanging="360"/>
@@ -461,9 +759,9 @@
     </w:lvl>
     <w:lvl w:ilvl="8">
       <w:start w:val="1"/>
-      <w:numFmt w:val="bullet"/>
-      <w:lvlText w:val="■"/>
-      <w:lvlJc w:val="left"/>
+      <w:numFmt w:val="lowerRoman"/>
+      <w:lvlText w:val="%9."/>
+      <w:lvlJc w:val="right"/>
       <w:pPr>
         <w:ind w:left="6480" w:hanging="360"/>
       </w:pPr>
@@ -473,6 +771,116 @@
     </w:lvl>
   </w:abstractNum>
   <w:abstractNum w:abstractNumId="3">
+    <w:lvl w:ilvl="0">
+      <w:start w:val="1"/>
+      <w:numFmt w:val="bullet"/>
+      <w:lvlText w:val="●"/>
+      <w:lvlJc w:val="left"/>
+      <w:pPr>
+        <w:ind w:left="720" w:hanging="360"/>
+      </w:pPr>
+      <w:rPr>
+        <w:u w:val="none"/>
+      </w:rPr>
+    </w:lvl>
+    <w:lvl w:ilvl="1">
+      <w:start w:val="1"/>
+      <w:numFmt w:val="bullet"/>
+      <w:lvlText w:val="○"/>
+      <w:lvlJc w:val="left"/>
+      <w:pPr>
+        <w:ind w:left="1440" w:hanging="360"/>
+      </w:pPr>
+      <w:rPr>
+        <w:u w:val="none"/>
+      </w:rPr>
+    </w:lvl>
+    <w:lvl w:ilvl="2">
+      <w:start w:val="1"/>
+      <w:numFmt w:val="bullet"/>
+      <w:lvlText w:val="■"/>
+      <w:lvlJc w:val="left"/>
+      <w:pPr>
+        <w:ind w:left="2160" w:hanging="360"/>
+      </w:pPr>
+      <w:rPr>
+        <w:u w:val="none"/>
+      </w:rPr>
+    </w:lvl>
+    <w:lvl w:ilvl="3">
+      <w:start w:val="1"/>
+      <w:numFmt w:val="bullet"/>
+      <w:lvlText w:val="●"/>
+      <w:lvlJc w:val="left"/>
+      <w:pPr>
+        <w:ind w:left="2880" w:hanging="360"/>
+      </w:pPr>
+      <w:rPr>
+        <w:u w:val="none"/>
+      </w:rPr>
+    </w:lvl>
+    <w:lvl w:ilvl="4">
+      <w:start w:val="1"/>
+      <w:numFmt w:val="bullet"/>
+      <w:lvlText w:val="○"/>
+      <w:lvlJc w:val="left"/>
+      <w:pPr>
+        <w:ind w:left="3600" w:hanging="360"/>
+      </w:pPr>
+      <w:rPr>
+        <w:u w:val="none"/>
+      </w:rPr>
+    </w:lvl>
+    <w:lvl w:ilvl="5">
+      <w:start w:val="1"/>
+      <w:numFmt w:val="bullet"/>
+      <w:lvlText w:val="■"/>
+      <w:lvlJc w:val="left"/>
+      <w:pPr>
+        <w:ind w:left="4320" w:hanging="360"/>
+      </w:pPr>
+      <w:rPr>
+        <w:u w:val="none"/>
+      </w:rPr>
+    </w:lvl>
+    <w:lvl w:ilvl="6">
+      <w:start w:val="1"/>
+      <w:numFmt w:val="bullet"/>
+      <w:lvlText w:val="●"/>
+      <w:lvlJc w:val="left"/>
+      <w:pPr>
+        <w:ind w:left="5040" w:hanging="360"/>
+      </w:pPr>
+      <w:rPr>
+        <w:u w:val="none"/>
+      </w:rPr>
+    </w:lvl>
+    <w:lvl w:ilvl="7">
+      <w:start w:val="1"/>
+      <w:numFmt w:val="bullet"/>
+      <w:lvlText w:val="○"/>
+      <w:lvlJc w:val="left"/>
+      <w:pPr>
+        <w:ind w:left="5760" w:hanging="360"/>
+      </w:pPr>
+      <w:rPr>
+        <w:u w:val="none"/>
+      </w:rPr>
+    </w:lvl>
+    <w:lvl w:ilvl="8">
+      <w:start w:val="1"/>
+      <w:numFmt w:val="bullet"/>
+      <w:lvlText w:val="■"/>
+      <w:lvlJc w:val="left"/>
+      <w:pPr>
+        <w:ind w:left="6480" w:hanging="360"/>
+      </w:pPr>
+      <w:rPr>
+        <w:u w:val="none"/>
+      </w:rPr>
+    </w:lvl>
+  </w:abstractNum>
+  <w:abstractNum w:abstractNumId="4">
     <w:lvl w:ilvl="0">
       <w:start w:val="1"/>
       <w:numFmt w:val="bullet"/>
@@ -590,6 +998,9 @@
   </w:num>
   <w:num w:numId="3">
     <w:abstractNumId w:val="3"/>
+  </w:num>
+  <w:num w:numId="4">
+    <w:abstractNumId w:val="4"/>
   </w:num>
 </w:numbering>
 </file>

</xml_diff>